<commit_message>
final black book update
</commit_message>
<xml_diff>
--- a/documentation/final defence/black book.docx
+++ b/documentation/final defence/black book.docx
@@ -1801,15 +1801,7 @@
           <w:sz w:val="24"/>
           <w:szCs w:val="24"/>
         </w:rPr>
-        <w:t xml:space="preserve">Following the supervisor’s Approval and Examiners’ Acceptance, </w:t>
-      </w:r>
-      <w:r>
-        <w:rPr>
-          <w:rFonts w:ascii="Times New Roman" w:hAnsi="Times New Roman" w:cs="Times New Roman"/>
-          <w:sz w:val="24"/>
-          <w:szCs w:val="24"/>
-        </w:rPr>
-        <w:t>the major project entitled “</w:t>
+        <w:t>Following the supervisor’s Approval and Examiners’ Acceptance, the major project entitled “</w:t>
       </w:r>
       <w:r>
         <w:rPr>
@@ -1826,23 +1818,7 @@
           <w:sz w:val="24"/>
           <w:szCs w:val="24"/>
         </w:rPr>
-        <w:t xml:space="preserve">” </w:t>
-      </w:r>
-      <w:r>
-        <w:rPr>
-          <w:rFonts w:ascii="Times New Roman" w:hAnsi="Times New Roman" w:cs="Times New Roman"/>
-          <w:sz w:val="24"/>
-          <w:szCs w:val="24"/>
-        </w:rPr>
-        <w:t>submitted</w:t>
-      </w:r>
-      <w:r>
-        <w:rPr>
-          <w:rFonts w:ascii="Times New Roman" w:hAnsi="Times New Roman" w:cs="Times New Roman"/>
-          <w:sz w:val="24"/>
-          <w:szCs w:val="24"/>
-        </w:rPr>
-        <w:t xml:space="preserve"> by </w:t>
+        <w:t xml:space="preserve">” submitted by </w:t>
       </w:r>
       <w:r>
         <w:rPr>
@@ -2242,23 +2218,7 @@
           <w:sz w:val="24"/>
           <w:szCs w:val="24"/>
         </w:rPr>
-        <w:t>s</w:t>
-      </w:r>
-      <w:r>
-        <w:rPr>
-          <w:rFonts w:ascii="Times New Roman" w:hAnsi="Times New Roman" w:cs="Times New Roman"/>
-          <w:sz w:val="24"/>
-          <w:szCs w:val="24"/>
-        </w:rPr>
-        <w:t>tudent of Bachelor of Engineering in Information Technology, Nepal Collage of Information Technology affiliated to Pokhara University, hereby declare that the work undertaken in this major project entitled</w:t>
-      </w:r>
-      <w:r>
-        <w:rPr>
-          <w:rFonts w:ascii="Times New Roman" w:hAnsi="Times New Roman" w:cs="Times New Roman"/>
-          <w:sz w:val="24"/>
-          <w:szCs w:val="24"/>
-        </w:rPr>
-        <w:t xml:space="preserve"> “</w:t>
+        <w:t>student of Bachelor of Engineering in Information Technology, Nepal Collage of Information Technology affiliated to Pokhara University, hereby declare that the work undertaken in this major project entitled “</w:t>
       </w:r>
       <w:r>
         <w:rPr>
@@ -2275,15 +2235,7 @@
           <w:sz w:val="24"/>
           <w:szCs w:val="24"/>
         </w:rPr>
-        <w:t xml:space="preserve">” </w:t>
-      </w:r>
-      <w:r>
-        <w:rPr>
-          <w:rFonts w:ascii="Times New Roman" w:hAnsi="Times New Roman" w:cs="Times New Roman"/>
-          <w:sz w:val="24"/>
-          <w:szCs w:val="24"/>
-        </w:rPr>
-        <w:t xml:space="preserve">is outcome of our own effort and is correct to </w:t>
+        <w:t xml:space="preserve">” is outcome of our own effort and is correct to </w:t>
       </w:r>
       <w:r>
         <w:rPr>
@@ -2525,8 +2477,6 @@
           <w:szCs w:val="24"/>
         </w:rPr>
       </w:pPr>
-      <w:bookmarkStart w:id="0" w:name="_GoBack"/>
-      <w:bookmarkEnd w:id="0"/>
     </w:p>
     <w:p>
       <w:pPr>
@@ -2565,9 +2515,237 @@
           <w:szCs w:val="24"/>
         </w:rPr>
         <w:lastRenderedPageBreak/>
-        <w:t>A</w:t>
-      </w:r>
-      <w:r>
+        <w:t>ACKNOWLEDGEMENT</w:t>
+      </w:r>
+    </w:p>
+    <w:p>
+      <w:pPr>
+        <w:jc w:val="both"/>
+        <w:rPr>
+          <w:rFonts w:ascii="Times New Roman" w:hAnsi="Times New Roman" w:cs="Times New Roman"/>
+          <w:sz w:val="24"/>
+          <w:szCs w:val="24"/>
+        </w:rPr>
+      </w:pPr>
+      <w:r>
+        <w:rPr>
+          <w:rFonts w:ascii="Times New Roman" w:hAnsi="Times New Roman" w:cs="Times New Roman"/>
+          <w:sz w:val="24"/>
+        </w:rPr>
+        <w:t xml:space="preserve">Without the collaborative efforts of numerous people, this project would not </w:t>
+      </w:r>
+      <w:r>
+        <w:rPr>
+          <w:rFonts w:ascii="Times New Roman" w:hAnsi="Times New Roman" w:cs="Times New Roman"/>
+          <w:sz w:val="24"/>
+        </w:rPr>
+        <w:t>have</w:t>
+      </w:r>
+      <w:r>
+        <w:rPr>
+          <w:rFonts w:ascii="Times New Roman" w:hAnsi="Times New Roman" w:cs="Times New Roman"/>
+          <w:sz w:val="24"/>
+        </w:rPr>
+        <w:t xml:space="preserve"> been fe</w:t>
+      </w:r>
+      <w:r>
+        <w:rPr>
+          <w:rFonts w:ascii="Times New Roman" w:hAnsi="Times New Roman" w:cs="Times New Roman"/>
+          <w:sz w:val="24"/>
+        </w:rPr>
+        <w:t xml:space="preserve">asible. For me, is has been a pleasure to recognize the help and efforts that were crucial and considerate throughout this process. I want to give each of them my deepest appreciation. For the effective completion of this project, I owe a special gratitude to the research that I have cited. Without the help of many people’s knowledge and time, this research titled </w:t>
+      </w:r>
+      <w:r>
+        <w:rPr>
+          <w:rFonts w:ascii="Times New Roman" w:hAnsi="Times New Roman" w:cs="Times New Roman"/>
+          <w:sz w:val="24"/>
+          <w:szCs w:val="24"/>
+        </w:rPr>
+        <w:t>“</w:t>
+      </w:r>
+      <w:r>
+        <w:rPr>
+          <w:rFonts w:ascii="Times New Roman" w:hAnsi="Times New Roman" w:cs="Times New Roman"/>
+          <w:b/>
+          <w:sz w:val="24"/>
+          <w:szCs w:val="24"/>
+        </w:rPr>
+        <w:t>Doctor Appointment and Recommendation System (Web Application)</w:t>
+      </w:r>
+      <w:r>
+        <w:rPr>
+          <w:rFonts w:ascii="Times New Roman" w:hAnsi="Times New Roman" w:cs="Times New Roman"/>
+          <w:sz w:val="24"/>
+          <w:szCs w:val="24"/>
+        </w:rPr>
+        <w:t>” would not have been possible. They deserve my special gratitude.</w:t>
+      </w:r>
+    </w:p>
+    <w:p>
+      <w:pPr>
+        <w:jc w:val="both"/>
+        <w:rPr>
+          <w:rFonts w:ascii="Times New Roman" w:hAnsi="Times New Roman" w:cs="Times New Roman"/>
+          <w:sz w:val="24"/>
+          <w:szCs w:val="24"/>
+        </w:rPr>
+      </w:pPr>
+      <w:r>
+        <w:rPr>
+          <w:rFonts w:ascii="Times New Roman" w:hAnsi="Times New Roman" w:cs="Times New Roman"/>
+          <w:sz w:val="24"/>
+        </w:rPr>
+        <w:t xml:space="preserve">I owe a great deal to my project Supervisor </w:t>
+      </w:r>
+      <w:r>
+        <w:rPr>
+          <w:rFonts w:ascii="Times New Roman" w:hAnsi="Times New Roman" w:cs="Times New Roman"/>
+          <w:b/>
+          <w:sz w:val="24"/>
+          <w:szCs w:val="24"/>
+        </w:rPr>
+        <w:t xml:space="preserve">Er. Prakash </w:t>
+      </w:r>
+      <w:proofErr w:type="spellStart"/>
+      <w:r>
+        <w:rPr>
+          <w:rFonts w:ascii="Times New Roman" w:hAnsi="Times New Roman" w:cs="Times New Roman"/>
+          <w:b/>
+          <w:sz w:val="24"/>
+          <w:szCs w:val="24"/>
+        </w:rPr>
+        <w:t>Paudel</w:t>
+      </w:r>
+      <w:proofErr w:type="spellEnd"/>
+      <w:r>
+        <w:rPr>
+          <w:rFonts w:ascii="Times New Roman" w:hAnsi="Times New Roman" w:cs="Times New Roman"/>
+          <w:b/>
+          <w:sz w:val="24"/>
+          <w:szCs w:val="24"/>
+        </w:rPr>
+        <w:t xml:space="preserve">, </w:t>
+      </w:r>
+      <w:r>
+        <w:rPr>
+          <w:rFonts w:ascii="Times New Roman" w:hAnsi="Times New Roman" w:cs="Times New Roman"/>
+          <w:sz w:val="24"/>
+          <w:szCs w:val="24"/>
+        </w:rPr>
+        <w:t>an</w:t>
+      </w:r>
+      <w:r>
+        <w:rPr>
+          <w:rFonts w:ascii="Times New Roman" w:hAnsi="Times New Roman" w:cs="Times New Roman"/>
+          <w:sz w:val="24"/>
+          <w:szCs w:val="24"/>
+        </w:rPr>
+        <w:t xml:space="preserve"> </w:t>
+      </w:r>
+      <w:r>
+        <w:rPr>
+          <w:rFonts w:ascii="Times New Roman" w:hAnsi="Times New Roman" w:cs="Times New Roman"/>
+          <w:sz w:val="24"/>
+          <w:szCs w:val="24"/>
+        </w:rPr>
+        <w:t>Assistant</w:t>
+      </w:r>
+      <w:r>
+        <w:rPr>
+          <w:rFonts w:ascii="Times New Roman" w:hAnsi="Times New Roman" w:cs="Times New Roman"/>
+          <w:sz w:val="24"/>
+          <w:szCs w:val="24"/>
+        </w:rPr>
+        <w:t xml:space="preserve"> </w:t>
+      </w:r>
+      <w:r>
+        <w:rPr>
+          <w:rFonts w:ascii="Times New Roman" w:hAnsi="Times New Roman" w:cs="Times New Roman"/>
+          <w:sz w:val="24"/>
+          <w:szCs w:val="24"/>
+        </w:rPr>
+        <w:t xml:space="preserve">Professor </w:t>
+      </w:r>
+      <w:r>
+        <w:rPr>
+          <w:rFonts w:ascii="Times New Roman" w:hAnsi="Times New Roman" w:cs="Times New Roman"/>
+          <w:sz w:val="24"/>
+          <w:szCs w:val="24"/>
+        </w:rPr>
+        <w:t xml:space="preserve">of </w:t>
+      </w:r>
+      <w:r>
+        <w:rPr>
+          <w:rFonts w:ascii="Times New Roman" w:hAnsi="Times New Roman" w:cs="Times New Roman"/>
+          <w:sz w:val="24"/>
+          <w:szCs w:val="24"/>
+        </w:rPr>
+        <w:t xml:space="preserve">Department of </w:t>
+      </w:r>
+      <w:r>
+        <w:rPr>
+          <w:rFonts w:ascii="Times New Roman" w:hAnsi="Times New Roman" w:cs="Times New Roman"/>
+          <w:sz w:val="24"/>
+          <w:szCs w:val="24"/>
+        </w:rPr>
+        <w:t xml:space="preserve">Information Technology </w:t>
+      </w:r>
+      <w:r>
+        <w:rPr>
+          <w:rFonts w:ascii="Times New Roman" w:hAnsi="Times New Roman" w:cs="Times New Roman"/>
+          <w:sz w:val="24"/>
+          <w:szCs w:val="24"/>
+        </w:rPr>
+        <w:t xml:space="preserve">and </w:t>
+      </w:r>
+      <w:bookmarkStart w:id="0" w:name="_GoBack"/>
+      <w:bookmarkEnd w:id="0"/>
+      <w:r>
+        <w:rPr>
+          <w:rFonts w:ascii="Times New Roman" w:hAnsi="Times New Roman" w:cs="Times New Roman"/>
+          <w:sz w:val="24"/>
+          <w:szCs w:val="24"/>
+        </w:rPr>
+        <w:t>Engineering, for his invaluable supervision and guidance throughout the project’s development period as well as for offering technical support and suggestions that allowed my project to develop and grow to the level we hadn’t anticipated in such a short amount of time.</w:t>
+      </w:r>
+    </w:p>
+    <w:p>
+      <w:pPr>
+        <w:jc w:val="both"/>
+        <w:rPr>
+          <w:rFonts w:ascii="Times New Roman" w:hAnsi="Times New Roman" w:cs="Times New Roman"/>
+          <w:sz w:val="24"/>
+          <w:szCs w:val="24"/>
+        </w:rPr>
+      </w:pPr>
+      <w:r>
+        <w:rPr>
+          <w:rFonts w:ascii="Times New Roman" w:hAnsi="Times New Roman" w:cs="Times New Roman"/>
+          <w:sz w:val="24"/>
+          <w:szCs w:val="24"/>
+        </w:rPr>
+        <w:t xml:space="preserve">Last, but not the least, I </w:t>
+      </w:r>
+      <w:r>
+        <w:rPr>
+          <w:rFonts w:ascii="Times New Roman" w:hAnsi="Times New Roman" w:cs="Times New Roman"/>
+          <w:sz w:val="24"/>
+          <w:szCs w:val="24"/>
+        </w:rPr>
+        <w:t>would like to thank my teachers and colleagues who have been knowingly and unknowingly the part of this project and lent support and views during the entire period of development.</w:t>
+      </w:r>
+    </w:p>
+    <w:p>
+      <w:pPr>
+        <w:jc w:val="both"/>
+        <w:rPr>
+          <w:rFonts w:ascii="Times New Roman" w:hAnsi="Times New Roman" w:cs="Times New Roman"/>
+          <w:sz w:val="24"/>
+        </w:rPr>
+      </w:pPr>
+    </w:p>
+    <w:p>
+      <w:pPr>
         <w:rPr>
           <w:rFonts w:ascii="Times New Roman" w:hAnsi="Times New Roman" w:cs="Times New Roman"/>
           <w:b/>
@@ -2575,213 +2753,6 @@
           <w:sz w:val="28"/>
           <w:szCs w:val="24"/>
         </w:rPr>
-        <w:t>CKNOWLEDGEMENT</w:t>
-      </w:r>
-    </w:p>
-    <w:p>
-      <w:pPr>
-        <w:jc w:val="both"/>
-        <w:rPr>
-          <w:rFonts w:ascii="Times New Roman" w:hAnsi="Times New Roman" w:cs="Times New Roman"/>
-          <w:sz w:val="24"/>
-          <w:szCs w:val="24"/>
-        </w:rPr>
-      </w:pPr>
-      <w:r>
-        <w:rPr>
-          <w:rFonts w:ascii="Times New Roman" w:hAnsi="Times New Roman" w:cs="Times New Roman"/>
-          <w:sz w:val="24"/>
-        </w:rPr>
-        <w:t xml:space="preserve">Without the collaborative efforts of numerous people, this project would not </w:t>
-      </w:r>
-      <w:r>
-        <w:rPr>
-          <w:rFonts w:ascii="Times New Roman" w:hAnsi="Times New Roman" w:cs="Times New Roman"/>
-          <w:sz w:val="24"/>
-        </w:rPr>
-        <w:t>have</w:t>
-      </w:r>
-      <w:r>
-        <w:rPr>
-          <w:rFonts w:ascii="Times New Roman" w:hAnsi="Times New Roman" w:cs="Times New Roman"/>
-          <w:sz w:val="24"/>
-        </w:rPr>
-        <w:t xml:space="preserve"> been fe</w:t>
-      </w:r>
-      <w:r>
-        <w:rPr>
-          <w:rFonts w:ascii="Times New Roman" w:hAnsi="Times New Roman" w:cs="Times New Roman"/>
-          <w:sz w:val="24"/>
-        </w:rPr>
-        <w:t xml:space="preserve">asible. For me, is has been a pleasure to recognize the help and efforts that were crucial and considerate throughout this process. I want to give each of them my deepest appreciation. For the effective completion of this project, I owe a special gratitude to the research that I have cited. Without the help of many people’s knowledge and time, this research titled </w:t>
-      </w:r>
-      <w:r>
-        <w:rPr>
-          <w:rFonts w:ascii="Times New Roman" w:hAnsi="Times New Roman" w:cs="Times New Roman"/>
-          <w:sz w:val="24"/>
-          <w:szCs w:val="24"/>
-        </w:rPr>
-        <w:t>“</w:t>
-      </w:r>
-      <w:r>
-        <w:rPr>
-          <w:rFonts w:ascii="Times New Roman" w:hAnsi="Times New Roman" w:cs="Times New Roman"/>
-          <w:b/>
-          <w:sz w:val="24"/>
-          <w:szCs w:val="24"/>
-        </w:rPr>
-        <w:t>Doctor Appointment and Recommendation System (Web Application)</w:t>
-      </w:r>
-      <w:r>
-        <w:rPr>
-          <w:rFonts w:ascii="Times New Roman" w:hAnsi="Times New Roman" w:cs="Times New Roman"/>
-          <w:sz w:val="24"/>
-          <w:szCs w:val="24"/>
-        </w:rPr>
-        <w:t>”</w:t>
-      </w:r>
-      <w:r>
-        <w:rPr>
-          <w:rFonts w:ascii="Times New Roman" w:hAnsi="Times New Roman" w:cs="Times New Roman"/>
-          <w:sz w:val="24"/>
-          <w:szCs w:val="24"/>
-        </w:rPr>
-        <w:t xml:space="preserve"> would not have been possible. They deserve my special gratitude.</w:t>
-      </w:r>
-    </w:p>
-    <w:p>
-      <w:pPr>
-        <w:jc w:val="both"/>
-        <w:rPr>
-          <w:rFonts w:ascii="Times New Roman" w:hAnsi="Times New Roman" w:cs="Times New Roman"/>
-          <w:sz w:val="24"/>
-          <w:szCs w:val="24"/>
-        </w:rPr>
-      </w:pPr>
-      <w:r>
-        <w:rPr>
-          <w:rFonts w:ascii="Times New Roman" w:hAnsi="Times New Roman" w:cs="Times New Roman"/>
-          <w:sz w:val="24"/>
-        </w:rPr>
-        <w:t xml:space="preserve">I owe a great deal to my project Supervisor </w:t>
-      </w:r>
-      <w:r>
-        <w:rPr>
-          <w:rFonts w:ascii="Times New Roman" w:hAnsi="Times New Roman" w:cs="Times New Roman"/>
-          <w:b/>
-          <w:sz w:val="24"/>
-          <w:szCs w:val="24"/>
-        </w:rPr>
-        <w:t>Er. Prakash Paudel</w:t>
-      </w:r>
-      <w:r>
-        <w:rPr>
-          <w:rFonts w:ascii="Times New Roman" w:hAnsi="Times New Roman" w:cs="Times New Roman"/>
-          <w:b/>
-          <w:sz w:val="24"/>
-          <w:szCs w:val="24"/>
-        </w:rPr>
-        <w:t xml:space="preserve">, </w:t>
-      </w:r>
-      <w:r>
-        <w:rPr>
-          <w:rFonts w:ascii="Times New Roman" w:hAnsi="Times New Roman" w:cs="Times New Roman"/>
-          <w:sz w:val="24"/>
-          <w:szCs w:val="24"/>
-        </w:rPr>
-        <w:t>a</w:t>
-      </w:r>
-      <w:r>
-        <w:rPr>
-          <w:rFonts w:ascii="Times New Roman" w:hAnsi="Times New Roman" w:cs="Times New Roman"/>
-          <w:sz w:val="24"/>
-          <w:szCs w:val="24"/>
-        </w:rPr>
-        <w:t xml:space="preserve"> </w:t>
-      </w:r>
-      <w:r>
-        <w:rPr>
-          <w:rFonts w:ascii="Times New Roman" w:hAnsi="Times New Roman" w:cs="Times New Roman"/>
-          <w:sz w:val="24"/>
-          <w:szCs w:val="24"/>
-        </w:rPr>
-        <w:t xml:space="preserve">teaching </w:t>
-      </w:r>
-      <w:r>
-        <w:rPr>
-          <w:rFonts w:ascii="Times New Roman" w:hAnsi="Times New Roman" w:cs="Times New Roman"/>
-          <w:sz w:val="24"/>
-          <w:szCs w:val="24"/>
-        </w:rPr>
-        <w:t>f</w:t>
-      </w:r>
-      <w:r>
-        <w:rPr>
-          <w:rFonts w:ascii="Times New Roman" w:hAnsi="Times New Roman" w:cs="Times New Roman"/>
-          <w:sz w:val="24"/>
-          <w:szCs w:val="24"/>
-        </w:rPr>
-        <w:t>aculty</w:t>
-      </w:r>
-      <w:r>
-        <w:rPr>
-          <w:rFonts w:ascii="Times New Roman" w:hAnsi="Times New Roman" w:cs="Times New Roman"/>
-          <w:b/>
-          <w:sz w:val="24"/>
-          <w:szCs w:val="24"/>
-        </w:rPr>
-        <w:t xml:space="preserve"> </w:t>
-      </w:r>
-      <w:r>
-        <w:rPr>
-          <w:rFonts w:ascii="Times New Roman" w:hAnsi="Times New Roman" w:cs="Times New Roman"/>
-          <w:sz w:val="24"/>
-          <w:szCs w:val="24"/>
-        </w:rPr>
-        <w:t xml:space="preserve">member </w:t>
-      </w:r>
-      <w:r>
-        <w:rPr>
-          <w:rFonts w:ascii="Times New Roman" w:hAnsi="Times New Roman" w:cs="Times New Roman"/>
-          <w:sz w:val="24"/>
-          <w:szCs w:val="24"/>
-        </w:rPr>
-        <w:t>in the Department of Information Technology Engineering, for his invaluable supervision and guidance throughout the project’s development period as well as for offering technical support and suggestions that allowed my project to develop and grow to the level we hadn’t anticipated in such a short amount of time.</w:t>
-      </w:r>
-    </w:p>
-    <w:p>
-      <w:pPr>
-        <w:jc w:val="both"/>
-        <w:rPr>
-          <w:rFonts w:ascii="Times New Roman" w:hAnsi="Times New Roman" w:cs="Times New Roman"/>
-          <w:sz w:val="24"/>
-          <w:szCs w:val="24"/>
-        </w:rPr>
-      </w:pPr>
-      <w:r>
-        <w:rPr>
-          <w:rFonts w:ascii="Times New Roman" w:hAnsi="Times New Roman" w:cs="Times New Roman"/>
-          <w:sz w:val="24"/>
-          <w:szCs w:val="24"/>
-        </w:rPr>
-        <w:t xml:space="preserve">Last, but not the least, I </w:t>
-      </w:r>
-      <w:r>
-        <w:rPr>
-          <w:rFonts w:ascii="Times New Roman" w:hAnsi="Times New Roman" w:cs="Times New Roman"/>
-          <w:sz w:val="24"/>
-          <w:szCs w:val="24"/>
-        </w:rPr>
-        <w:t>would like to thank my teachers and colleagues who have been knowingly and unknowingly the part of this project and lent support and views during the entire period of development.</w:t>
-      </w:r>
-    </w:p>
-    <w:p>
-      <w:pPr>
-        <w:jc w:val="both"/>
-        <w:rPr>
-          <w:rFonts w:ascii="Times New Roman" w:hAnsi="Times New Roman" w:cs="Times New Roman"/>
-          <w:sz w:val="24"/>
-        </w:rPr>
       </w:pPr>
     </w:p>
     <w:p>
@@ -2921,7 +2892,6 @@
           <w:sz w:val="28"/>
           <w:szCs w:val="24"/>
         </w:rPr>
-        <w:lastRenderedPageBreak/>
         <w:t>ABSTRACT</w:t>
       </w:r>
     </w:p>
@@ -9725,14 +9695,27 @@
       <w:r>
         <w:t xml:space="preserve">Figure </w:t>
       </w:r>
-      <w:fldSimple w:instr=" SEQ Figure \* ARABIC ">
-        <w:r>
-          <w:rPr>
-            <w:noProof/>
-          </w:rPr>
-          <w:t>1</w:t>
-        </w:r>
-      </w:fldSimple>
+      <w:r>
+        <w:fldChar w:fldCharType="begin"/>
+      </w:r>
+      <w:r>
+        <w:instrText xml:space="preserve"> SEQ Figure \* ARABIC </w:instrText>
+      </w:r>
+      <w:r>
+        <w:fldChar w:fldCharType="separate"/>
+      </w:r>
+      <w:r>
+        <w:rPr>
+          <w:noProof/>
+        </w:rPr>
+        <w:t>1</w:t>
+      </w:r>
+      <w:r>
+        <w:rPr>
+          <w:noProof/>
+        </w:rPr>
+        <w:fldChar w:fldCharType="end"/>
+      </w:r>
       <w:r>
         <w:t>: Iterative model of software development life cycle</w:t>
       </w:r>
@@ -11238,6 +11221,54 @@
               </w:rPr>
               <w:t xml:space="preserve"> Writer</w:t>
             </w:r>
+            <w:r>
+              <w:rPr>
+                <w:rFonts w:ascii="Times New Roman" w:hAnsi="Times New Roman" w:cs="Times New Roman"/>
+                <w:sz w:val="24"/>
+                <w:szCs w:val="24"/>
+              </w:rPr>
+              <w:t>,</w:t>
+            </w:r>
+          </w:p>
+          <w:p>
+            <w:pPr>
+              <w:spacing w:line="360" w:lineRule="auto"/>
+              <w:jc w:val="both"/>
+              <w:cnfStyle w:val="000000100000" w:firstRow="0" w:lastRow="0" w:firstColumn="0" w:lastColumn="0" w:oddVBand="0" w:evenVBand="0" w:oddHBand="1" w:evenHBand="0" w:firstRowFirstColumn="0" w:firstRowLastColumn="0" w:lastRowFirstColumn="0" w:lastRowLastColumn="0"/>
+              <w:rPr>
+                <w:rFonts w:ascii="Times New Roman" w:hAnsi="Times New Roman" w:cs="Times New Roman"/>
+                <w:sz w:val="24"/>
+                <w:szCs w:val="24"/>
+              </w:rPr>
+            </w:pPr>
+            <w:r>
+              <w:rPr>
+                <w:rFonts w:ascii="Times New Roman" w:hAnsi="Times New Roman" w:cs="Times New Roman"/>
+                <w:sz w:val="24"/>
+                <w:szCs w:val="24"/>
+              </w:rPr>
+              <w:t>Frontend Developer,</w:t>
+            </w:r>
+          </w:p>
+          <w:p>
+            <w:pPr>
+              <w:spacing w:line="360" w:lineRule="auto"/>
+              <w:jc w:val="both"/>
+              <w:cnfStyle w:val="000000100000" w:firstRow="0" w:lastRow="0" w:firstColumn="0" w:lastColumn="0" w:oddVBand="0" w:evenVBand="0" w:oddHBand="1" w:evenHBand="0" w:firstRowFirstColumn="0" w:firstRowLastColumn="0" w:lastRowFirstColumn="0" w:lastRowLastColumn="0"/>
+              <w:rPr>
+                <w:rFonts w:ascii="Times New Roman" w:hAnsi="Times New Roman" w:cs="Times New Roman"/>
+                <w:sz w:val="24"/>
+                <w:szCs w:val="24"/>
+              </w:rPr>
+            </w:pPr>
+            <w:r>
+              <w:rPr>
+                <w:rFonts w:ascii="Times New Roman" w:hAnsi="Times New Roman" w:cs="Times New Roman"/>
+                <w:sz w:val="24"/>
+                <w:szCs w:val="24"/>
+              </w:rPr>
+              <w:t>Project Manager</w:t>
+            </w:r>
           </w:p>
         </w:tc>
         <w:tc>
@@ -11328,163 +11359,16 @@
               <w:t>.</w:t>
             </w:r>
           </w:p>
-        </w:tc>
-      </w:tr>
-      <w:tr>
-        <w:tc>
-          <w:tcPr>
-            <w:cnfStyle w:val="001000000000" w:firstRow="0" w:lastRow="0" w:firstColumn="1" w:lastColumn="0" w:oddVBand="0" w:evenVBand="0" w:oddHBand="0" w:evenHBand="0" w:firstRowFirstColumn="0" w:firstRowLastColumn="0" w:lastRowFirstColumn="0" w:lastRowLastColumn="0"/>
-            <w:tcW w:w="609" w:type="dxa"/>
-          </w:tcPr>
-          <w:p>
-            <w:pPr>
-              <w:spacing w:line="360" w:lineRule="auto"/>
-              <w:jc w:val="both"/>
-              <w:rPr>
-                <w:rFonts w:ascii="Times New Roman" w:hAnsi="Times New Roman" w:cs="Times New Roman"/>
-                <w:sz w:val="24"/>
-                <w:szCs w:val="24"/>
-              </w:rPr>
-            </w:pPr>
-            <w:r>
-              <w:rPr>
-                <w:rFonts w:ascii="Times New Roman" w:hAnsi="Times New Roman" w:cs="Times New Roman"/>
-                <w:sz w:val="24"/>
-                <w:szCs w:val="24"/>
-              </w:rPr>
-              <w:t>2</w:t>
-            </w:r>
-          </w:p>
-        </w:tc>
-        <w:tc>
-          <w:tcPr>
-            <w:tcW w:w="2041" w:type="dxa"/>
-          </w:tcPr>
-          <w:p>
-            <w:pPr>
-              <w:spacing w:line="360" w:lineRule="auto"/>
-              <w:jc w:val="both"/>
-              <w:cnfStyle w:val="000000000000" w:firstRow="0" w:lastRow="0" w:firstColumn="0" w:lastColumn="0" w:oddVBand="0" w:evenVBand="0" w:oddHBand="0" w:evenHBand="0" w:firstRowFirstColumn="0" w:firstRowLastColumn="0" w:lastRowFirstColumn="0" w:lastRowLastColumn="0"/>
-              <w:rPr>
-                <w:rFonts w:ascii="Times New Roman" w:hAnsi="Times New Roman" w:cs="Times New Roman"/>
-                <w:b/>
-                <w:sz w:val="24"/>
-                <w:szCs w:val="24"/>
-              </w:rPr>
-            </w:pPr>
-            <w:r>
-              <w:rPr>
-                <w:rFonts w:ascii="Times New Roman" w:hAnsi="Times New Roman" w:cs="Times New Roman"/>
-                <w:sz w:val="24"/>
-                <w:szCs w:val="24"/>
-              </w:rPr>
-              <w:t xml:space="preserve">Ankit </w:t>
-            </w:r>
-            <w:r>
-              <w:rPr>
-                <w:rFonts w:ascii="Times New Roman" w:hAnsi="Times New Roman" w:cs="Times New Roman"/>
-                <w:sz w:val="24"/>
-                <w:szCs w:val="24"/>
-              </w:rPr>
-              <w:t>Budhathoki</w:t>
-            </w:r>
-          </w:p>
-        </w:tc>
-        <w:tc>
-          <w:tcPr>
-            <w:tcW w:w="2487" w:type="dxa"/>
-          </w:tcPr>
-          <w:p>
-            <w:pPr>
-              <w:spacing w:line="360" w:lineRule="auto"/>
-              <w:jc w:val="both"/>
-              <w:cnfStyle w:val="000000000000" w:firstRow="0" w:lastRow="0" w:firstColumn="0" w:lastColumn="0" w:oddVBand="0" w:evenVBand="0" w:oddHBand="0" w:evenHBand="0" w:firstRowFirstColumn="0" w:firstRowLastColumn="0" w:lastRowFirstColumn="0" w:lastRowLastColumn="0"/>
-              <w:rPr>
-                <w:rFonts w:ascii="Times New Roman" w:hAnsi="Times New Roman" w:cs="Times New Roman"/>
-                <w:sz w:val="24"/>
-                <w:szCs w:val="24"/>
-              </w:rPr>
-            </w:pPr>
-            <w:r>
-              <w:rPr>
-                <w:rFonts w:ascii="Times New Roman" w:hAnsi="Times New Roman" w:cs="Times New Roman"/>
-                <w:sz w:val="24"/>
-                <w:szCs w:val="24"/>
-              </w:rPr>
-              <w:t>Frontend Developer</w:t>
-            </w:r>
-            <w:r>
-              <w:rPr>
-                <w:rFonts w:ascii="Times New Roman" w:hAnsi="Times New Roman" w:cs="Times New Roman"/>
-                <w:sz w:val="24"/>
-                <w:szCs w:val="24"/>
-              </w:rPr>
-              <w:t>,</w:t>
-            </w:r>
-          </w:p>
-          <w:p>
-            <w:pPr>
-              <w:spacing w:line="360" w:lineRule="auto"/>
-              <w:jc w:val="both"/>
-              <w:cnfStyle w:val="000000000000" w:firstRow="0" w:lastRow="0" w:firstColumn="0" w:lastColumn="0" w:oddVBand="0" w:evenVBand="0" w:oddHBand="0" w:evenHBand="0" w:firstRowFirstColumn="0" w:firstRowLastColumn="0" w:lastRowFirstColumn="0" w:lastRowLastColumn="0"/>
-              <w:rPr>
-                <w:rFonts w:ascii="Times New Roman" w:hAnsi="Times New Roman" w:cs="Times New Roman"/>
-                <w:sz w:val="24"/>
-                <w:szCs w:val="24"/>
-              </w:rPr>
-            </w:pPr>
-            <w:r>
-              <w:rPr>
-                <w:rFonts w:ascii="Times New Roman" w:hAnsi="Times New Roman" w:cs="Times New Roman"/>
-                <w:sz w:val="24"/>
-                <w:szCs w:val="24"/>
-              </w:rPr>
-              <w:t>Tester</w:t>
-            </w:r>
-            <w:r>
-              <w:rPr>
-                <w:rFonts w:ascii="Times New Roman" w:hAnsi="Times New Roman" w:cs="Times New Roman"/>
-                <w:sz w:val="24"/>
-                <w:szCs w:val="24"/>
-              </w:rPr>
-              <w:t>,</w:t>
-            </w:r>
-          </w:p>
-          <w:p>
-            <w:pPr>
-              <w:spacing w:line="360" w:lineRule="auto"/>
-              <w:jc w:val="both"/>
-              <w:cnfStyle w:val="000000000000" w:firstRow="0" w:lastRow="0" w:firstColumn="0" w:lastColumn="0" w:oddVBand="0" w:evenVBand="0" w:oddHBand="0" w:evenHBand="0" w:firstRowFirstColumn="0" w:firstRowLastColumn="0" w:lastRowFirstColumn="0" w:lastRowLastColumn="0"/>
-              <w:rPr>
-                <w:rFonts w:ascii="Times New Roman" w:hAnsi="Times New Roman" w:cs="Times New Roman"/>
-                <w:sz w:val="24"/>
-                <w:szCs w:val="24"/>
-              </w:rPr>
-            </w:pPr>
-            <w:r>
-              <w:rPr>
-                <w:rFonts w:ascii="Times New Roman" w:hAnsi="Times New Roman" w:cs="Times New Roman"/>
-                <w:sz w:val="24"/>
-                <w:szCs w:val="24"/>
-              </w:rPr>
-              <w:t>Project Manager</w:t>
-            </w:r>
-          </w:p>
-        </w:tc>
-        <w:tc>
-          <w:tcPr>
-            <w:tcW w:w="3745" w:type="dxa"/>
-          </w:tcPr>
           <w:p>
             <w:pPr>
               <w:pStyle w:val="ListParagraph"/>
               <w:numPr>
                 <w:ilvl w:val="0"/>
-                <w:numId w:val="26"/>
+                <w:numId w:val="25"/>
               </w:numPr>
               <w:spacing w:after="0" w:line="360" w:lineRule="auto"/>
               <w:jc w:val="both"/>
-              <w:cnfStyle w:val="000000000000" w:firstRow="0" w:lastRow="0" w:firstColumn="0" w:lastColumn="0" w:oddVBand="0" w:evenVBand="0" w:oddHBand="0" w:evenHBand="0" w:firstRowFirstColumn="0" w:firstRowLastColumn="0" w:lastRowFirstColumn="0" w:lastRowLastColumn="0"/>
+              <w:cnfStyle w:val="000000100000" w:firstRow="0" w:lastRow="0" w:firstColumn="0" w:lastColumn="0" w:oddVBand="0" w:evenVBand="0" w:oddHBand="1" w:evenHBand="0" w:firstRowFirstColumn="0" w:firstRowLastColumn="0" w:lastRowFirstColumn="0" w:lastRowLastColumn="0"/>
               <w:rPr>
                 <w:rFonts w:ascii="Times New Roman" w:hAnsi="Times New Roman" w:cs="Times New Roman"/>
                 <w:sz w:val="24"/>
@@ -11505,11 +11389,11 @@
               <w:pStyle w:val="ListParagraph"/>
               <w:numPr>
                 <w:ilvl w:val="0"/>
-                <w:numId w:val="26"/>
+                <w:numId w:val="25"/>
               </w:numPr>
               <w:spacing w:after="0" w:line="360" w:lineRule="auto"/>
               <w:jc w:val="both"/>
-              <w:cnfStyle w:val="000000000000" w:firstRow="0" w:lastRow="0" w:firstColumn="0" w:lastColumn="0" w:oddVBand="0" w:evenVBand="0" w:oddHBand="0" w:evenHBand="0" w:firstRowFirstColumn="0" w:firstRowLastColumn="0" w:lastRowFirstColumn="0" w:lastRowLastColumn="0"/>
+              <w:cnfStyle w:val="000000100000" w:firstRow="0" w:lastRow="0" w:firstColumn="0" w:lastColumn="0" w:oddVBand="0" w:evenVBand="0" w:oddHBand="1" w:evenHBand="0" w:firstRowFirstColumn="0" w:firstRowLastColumn="0" w:lastRowFirstColumn="0" w:lastRowLastColumn="0"/>
               <w:rPr>
                 <w:rFonts w:ascii="Times New Roman" w:hAnsi="Times New Roman" w:cs="Times New Roman"/>
                 <w:sz w:val="24"/>
@@ -11530,11 +11414,11 @@
               <w:pStyle w:val="ListParagraph"/>
               <w:numPr>
                 <w:ilvl w:val="0"/>
-                <w:numId w:val="26"/>
+                <w:numId w:val="25"/>
               </w:numPr>
               <w:spacing w:after="0" w:line="360" w:lineRule="auto"/>
               <w:jc w:val="both"/>
-              <w:cnfStyle w:val="000000000000" w:firstRow="0" w:lastRow="0" w:firstColumn="0" w:lastColumn="0" w:oddVBand="0" w:evenVBand="0" w:oddHBand="0" w:evenHBand="0" w:firstRowFirstColumn="0" w:firstRowLastColumn="0" w:lastRowFirstColumn="0" w:lastRowLastColumn="0"/>
+              <w:cnfStyle w:val="000000100000" w:firstRow="0" w:lastRow="0" w:firstColumn="0" w:lastColumn="0" w:oddVBand="0" w:evenVBand="0" w:oddHBand="1" w:evenHBand="0" w:firstRowFirstColumn="0" w:firstRowLastColumn="0" w:lastRowFirstColumn="0" w:lastRowLastColumn="0"/>
               <w:rPr>
                 <w:rFonts w:ascii="Times New Roman" w:hAnsi="Times New Roman" w:cs="Times New Roman"/>
                 <w:sz w:val="24"/>
@@ -23052,6 +22936,7 @@
   <w:style w:type="character" w:default="1" w:styleId="DefaultParagraphFont">
     <w:name w:val="Default Paragraph Font"/>
     <w:uiPriority w:val="1"/>
+    <w:semiHidden/>
     <w:unhideWhenUsed/>
   </w:style>
   <w:style w:type="table" w:default="1" w:styleId="TableNormal">
@@ -24112,7 +23997,7 @@
 </file>
 
 <file path=customXml/itemProps1.xml><?xml version="1.0" encoding="utf-8"?>
-<ds:datastoreItem xmlns:ds="http://schemas.openxmlformats.org/officeDocument/2006/customXml" ds:itemID="{6AA60616-5879-40F7-A19B-EB1806839F56}">
+<ds:datastoreItem xmlns:ds="http://schemas.openxmlformats.org/officeDocument/2006/customXml" ds:itemID="{6016D143-3387-4C06-9EC8-156763CDAE05}">
   <ds:schemaRefs>
     <ds:schemaRef ds:uri="http://schemas.openxmlformats.org/officeDocument/2006/bibliography"/>
   </ds:schemaRefs>

</xml_diff>